<commit_message>
Update summary template to include variables for related outcomes and CAP goals
Replaces dummy text
</commit_message>
<xml_diff>
--- a/src/templates/docx/APG_Summary_Template.docx
+++ b/src/templates/docx/APG_Summary_Template.docx
@@ -16,7 +16,25 @@
           <w:sz w:val="48"/>
           <w:szCs w:val="48"/>
         </w:rPr>
-        <w:t>{{apg_name}}</w:t>
+        <w:t>{{</w:t>
+      </w:r>
+      <w:proofErr w:type="spellStart"/>
+      <w:r>
+        <w:rPr>
+          <w:rFonts w:ascii="Roboto" w:hAnsi="Roboto"/>
+          <w:sz w:val="48"/>
+          <w:szCs w:val="48"/>
+        </w:rPr>
+        <w:t>apg_name</w:t>
+      </w:r>
+      <w:proofErr w:type="spellEnd"/>
+      <w:r>
+        <w:rPr>
+          <w:rFonts w:ascii="Roboto" w:hAnsi="Roboto"/>
+          <w:sz w:val="48"/>
+          <w:szCs w:val="48"/>
+        </w:rPr>
+        <w:t>}}</w:t>
       </w:r>
     </w:p>
     <w:p>
@@ -118,7 +136,21 @@
               <w:rPr>
                 <w:rFonts w:ascii="Roboto" w:hAnsi="Roboto"/>
               </w:rPr>
-              <w:t>{{speedometer_text}}</w:t>
+              <w:t>{{</w:t>
+            </w:r>
+            <w:proofErr w:type="spellStart"/>
+            <w:r>
+              <w:rPr>
+                <w:rFonts w:ascii="Roboto" w:hAnsi="Roboto"/>
+              </w:rPr>
+              <w:t>speedometer_text</w:t>
+            </w:r>
+            <w:proofErr w:type="spellEnd"/>
+            <w:r>
+              <w:rPr>
+                <w:rFonts w:ascii="Roboto" w:hAnsi="Roboto"/>
+              </w:rPr>
+              <w:t>}}</w:t>
             </w:r>
           </w:p>
         </w:tc>
@@ -162,7 +194,29 @@
           <w:sz w:val="32"/>
           <w:szCs w:val="32"/>
         </w:rPr>
-        <w:t>{%p if success_story %}</w:t>
+        <w:t xml:space="preserve">{%p if </w:t>
+      </w:r>
+      <w:proofErr w:type="spellStart"/>
+      <w:r>
+        <w:rPr>
+          <w:rFonts w:ascii="Roboto" w:hAnsi="Roboto"/>
+          <w:b/>
+          <w:bCs/>
+          <w:sz w:val="32"/>
+          <w:szCs w:val="32"/>
+        </w:rPr>
+        <w:t>success_story</w:t>
+      </w:r>
+      <w:proofErr w:type="spellEnd"/>
+      <w:r>
+        <w:rPr>
+          <w:rFonts w:ascii="Roboto" w:hAnsi="Roboto"/>
+          <w:b/>
+          <w:bCs/>
+          <w:sz w:val="32"/>
+          <w:szCs w:val="32"/>
+        </w:rPr>
+        <w:t xml:space="preserve"> %}</w:t>
       </w:r>
     </w:p>
     <w:p>
@@ -196,7 +250,21 @@
         <w:rPr>
           <w:rFonts w:ascii="Roboto" w:hAnsi="Roboto"/>
         </w:rPr>
-        <w:t>{{ success_story }}</w:t>
+        <w:t xml:space="preserve">{{ </w:t>
+      </w:r>
+      <w:proofErr w:type="spellStart"/>
+      <w:r>
+        <w:rPr>
+          <w:rFonts w:ascii="Roboto" w:hAnsi="Roboto"/>
+        </w:rPr>
+        <w:t>success_story</w:t>
+      </w:r>
+      <w:proofErr w:type="spellEnd"/>
+      <w:r>
+        <w:rPr>
+          <w:rFonts w:ascii="Roboto" w:hAnsi="Roboto"/>
+        </w:rPr>
+        <w:t xml:space="preserve"> }}</w:t>
       </w:r>
     </w:p>
     <w:p>
@@ -240,6 +308,7 @@
         </w:rPr>
         <w:t xml:space="preserve">{%p if </w:t>
       </w:r>
+      <w:proofErr w:type="spellStart"/>
       <w:r>
         <w:rPr>
           <w:rFonts w:ascii="Roboto" w:hAnsi="Roboto"/>
@@ -250,6 +319,7 @@
         </w:rPr>
         <w:t>blockers_text</w:t>
       </w:r>
+      <w:proofErr w:type="spellEnd"/>
       <w:r>
         <w:rPr>
           <w:rFonts w:ascii="Roboto" w:hAnsi="Roboto"/>
@@ -300,12 +370,14 @@
         </w:rPr>
         <w:t xml:space="preserve"> </w:t>
       </w:r>
+      <w:proofErr w:type="spellStart"/>
       <w:r>
         <w:rPr>
           <w:rFonts w:ascii="Roboto" w:hAnsi="Roboto"/>
         </w:rPr>
         <w:t>blockers_text</w:t>
       </w:r>
+      <w:proofErr w:type="spellEnd"/>
       <w:r>
         <w:rPr>
           <w:rFonts w:ascii="Roboto" w:hAnsi="Roboto"/>
@@ -355,52 +427,116 @@
       <w:r>
         <w:rPr>
           <w:rFonts w:ascii="Roboto" w:hAnsi="Roboto"/>
-          <w:b/>
-          <w:bCs/>
-        </w:rPr>
-        <w:t>CAP Goal 2</w:t>
-      </w:r>
-      <w:r>
-        <w:rPr>
-          <w:rFonts w:ascii="Roboto" w:hAnsi="Roboto"/>
-        </w:rPr>
-        <w:t xml:space="preserve"> and outcomes </w:t>
-      </w:r>
-      <w:r>
-        <w:rPr>
-          <w:rFonts w:ascii="Roboto" w:hAnsi="Roboto"/>
-          <w:b/>
-          <w:bCs/>
-        </w:rPr>
-        <w:t>A</w:t>
-      </w:r>
-      <w:r>
-        <w:rPr>
-          <w:rFonts w:ascii="Roboto" w:hAnsi="Roboto"/>
-        </w:rPr>
-        <w:t xml:space="preserve">, </w:t>
-      </w:r>
-      <w:r>
-        <w:rPr>
-          <w:rFonts w:ascii="Roboto" w:hAnsi="Roboto"/>
-          <w:b/>
-          <w:bCs/>
-        </w:rPr>
-        <w:t>B</w:t>
-      </w:r>
-      <w:r>
-        <w:rPr>
-          <w:rFonts w:ascii="Roboto" w:hAnsi="Roboto"/>
-        </w:rPr>
-        <w:t xml:space="preserve">, and </w:t>
-      </w:r>
-      <w:r>
-        <w:rPr>
-          <w:rFonts w:ascii="Roboto" w:hAnsi="Roboto"/>
-          <w:b/>
-          <w:bCs/>
-        </w:rPr>
-        <w:t>C.</w:t>
+        </w:rPr>
+        <w:t xml:space="preserve">CAP goals </w:t>
+      </w:r>
+      <w:r>
+        <w:rPr>
+          <w:rFonts w:ascii="Roboto" w:hAnsi="Roboto"/>
+          <w:b/>
+          <w:bCs/>
+        </w:rPr>
+        <w:t xml:space="preserve">{{ </w:t>
+      </w:r>
+      <w:proofErr w:type="spellStart"/>
+      <w:r>
+        <w:rPr>
+          <w:rFonts w:ascii="Roboto" w:hAnsi="Roboto"/>
+          <w:b/>
+          <w:bCs/>
+        </w:rPr>
+        <w:t>cap_goal</w:t>
+      </w:r>
+      <w:r>
+        <w:rPr>
+          <w:rFonts w:ascii="Roboto" w:hAnsi="Roboto"/>
+          <w:b/>
+          <w:bCs/>
+        </w:rPr>
+        <w:t>s</w:t>
+      </w:r>
+      <w:r>
+        <w:rPr>
+          <w:rFonts w:ascii="Roboto" w:hAnsi="Roboto"/>
+          <w:b/>
+          <w:bCs/>
+        </w:rPr>
+        <w:t>_list</w:t>
+      </w:r>
+      <w:proofErr w:type="spellEnd"/>
+      <w:r>
+        <w:rPr>
+          <w:rFonts w:ascii="Roboto" w:hAnsi="Roboto"/>
+          <w:b/>
+          <w:bCs/>
+        </w:rPr>
+        <w:t xml:space="preserve"> }}</w:t>
+      </w:r>
+      <w:r>
+        <w:rPr>
+          <w:rFonts w:ascii="Roboto" w:hAnsi="Roboto"/>
+        </w:rPr>
+        <w:t xml:space="preserve">, as well as </w:t>
+      </w:r>
+      <w:r>
+        <w:rPr>
+          <w:rFonts w:ascii="Roboto" w:hAnsi="Roboto"/>
+        </w:rPr>
+        <w:t>outcomes</w:t>
+      </w:r>
+      <w:r>
+        <w:rPr>
+          <w:rFonts w:ascii="Roboto" w:hAnsi="Roboto"/>
+        </w:rPr>
+        <w:t xml:space="preserve"> </w:t>
+      </w:r>
+      <w:r>
+        <w:rPr>
+          <w:rFonts w:ascii="Roboto" w:hAnsi="Roboto"/>
+          <w:b/>
+          <w:bCs/>
+        </w:rPr>
+        <w:t xml:space="preserve">{{ </w:t>
+      </w:r>
+      <w:proofErr w:type="spellStart"/>
+      <w:r>
+        <w:rPr>
+          <w:rFonts w:ascii="Roboto" w:hAnsi="Roboto"/>
+          <w:b/>
+          <w:bCs/>
+        </w:rPr>
+        <w:t>outcome</w:t>
+      </w:r>
+      <w:r>
+        <w:rPr>
+          <w:rFonts w:ascii="Roboto" w:hAnsi="Roboto"/>
+          <w:b/>
+          <w:bCs/>
+        </w:rPr>
+        <w:t>s</w:t>
+      </w:r>
+      <w:r>
+        <w:rPr>
+          <w:rFonts w:ascii="Roboto" w:hAnsi="Roboto"/>
+          <w:b/>
+          <w:bCs/>
+        </w:rPr>
+        <w:t>_list</w:t>
+      </w:r>
+      <w:proofErr w:type="spellEnd"/>
+      <w:r>
+        <w:rPr>
+          <w:rFonts w:ascii="Roboto" w:hAnsi="Roboto"/>
+          <w:b/>
+          <w:bCs/>
+        </w:rPr>
+        <w:t xml:space="preserve"> }}</w:t>
+      </w:r>
+      <w:r>
+        <w:rPr>
+          <w:rFonts w:ascii="Roboto" w:hAnsi="Roboto"/>
+        </w:rPr>
+        <w:t>.</w:t>
       </w:r>
     </w:p>
     <w:p>
@@ -444,6 +580,7 @@
         </w:rPr>
         <w:t xml:space="preserve">{%p if </w:t>
       </w:r>
+      <w:proofErr w:type="spellStart"/>
       <w:r>
         <w:rPr>
           <w:rFonts w:ascii="Roboto" w:hAnsi="Roboto"/>
@@ -454,6 +591,7 @@
         </w:rPr>
         <w:t>recs_table</w:t>
       </w:r>
+      <w:proofErr w:type="spellEnd"/>
       <w:r>
         <w:rPr>
           <w:rFonts w:ascii="Roboto" w:hAnsi="Roboto"/>
@@ -616,6 +754,7 @@
               </w:rPr>
               <w:t xml:space="preserve">{%tr for item in </w:t>
             </w:r>
+            <w:proofErr w:type="spellStart"/>
             <w:r>
               <w:rPr>
                 <w:rFonts w:ascii="Roboto" w:hAnsi="Roboto"/>
@@ -630,7 +769,16 @@
                 <w:b/>
                 <w:bCs/>
               </w:rPr>
-              <w:t>_table %}</w:t>
+              <w:t>_table</w:t>
+            </w:r>
+            <w:proofErr w:type="spellEnd"/>
+            <w:r>
+              <w:rPr>
+                <w:rFonts w:ascii="Roboto" w:hAnsi="Roboto"/>
+                <w:b/>
+                <w:bCs/>
+              </w:rPr>
+              <w:t xml:space="preserve"> %}</w:t>
             </w:r>
           </w:p>
         </w:tc>
@@ -651,13 +799,27 @@
               <w:rPr>
                 <w:rFonts w:ascii="Roboto" w:hAnsi="Roboto"/>
               </w:rPr>
-              <w:t>{{ item.</w:t>
-            </w:r>
-            <w:r>
-              <w:rPr>
-                <w:rFonts w:ascii="Roboto" w:hAnsi="Roboto"/>
-              </w:rPr>
-              <w:t>challenge }}</w:t>
+              <w:t xml:space="preserve">{{ </w:t>
+            </w:r>
+            <w:proofErr w:type="spellStart"/>
+            <w:r>
+              <w:rPr>
+                <w:rFonts w:ascii="Roboto" w:hAnsi="Roboto"/>
+              </w:rPr>
+              <w:t>item.</w:t>
+            </w:r>
+            <w:r>
+              <w:rPr>
+                <w:rFonts w:ascii="Roboto" w:hAnsi="Roboto"/>
+              </w:rPr>
+              <w:t>challenge</w:t>
+            </w:r>
+            <w:proofErr w:type="spellEnd"/>
+            <w:r>
+              <w:rPr>
+                <w:rFonts w:ascii="Roboto" w:hAnsi="Roboto"/>
+              </w:rPr>
+              <w:t xml:space="preserve"> }}</w:t>
             </w:r>
           </w:p>
         </w:tc>
@@ -676,8 +838,16 @@
               <w:rPr>
                 <w:rFonts w:ascii="Roboto" w:hAnsi="Roboto"/>
               </w:rPr>
-              <w:t>{% if item.recs</w:t>
-            </w:r>
+              <w:t xml:space="preserve">{% if </w:t>
+            </w:r>
+            <w:proofErr w:type="spellStart"/>
+            <w:r>
+              <w:rPr>
+                <w:rFonts w:ascii="Roboto" w:hAnsi="Roboto"/>
+              </w:rPr>
+              <w:t>item.recs</w:t>
+            </w:r>
+            <w:proofErr w:type="spellEnd"/>
             <w:r>
               <w:rPr>
                 <w:rFonts w:ascii="Roboto" w:hAnsi="Roboto"/>
@@ -720,6 +890,7 @@
               </w:rPr>
               <w:t xml:space="preserve"> </w:t>
             </w:r>
+            <w:proofErr w:type="spellStart"/>
             <w:r>
               <w:rPr>
                 <w:rFonts w:ascii="Roboto" w:hAnsi="Roboto"/>
@@ -738,6 +909,7 @@
               </w:rPr>
               <w:t>s</w:t>
             </w:r>
+            <w:proofErr w:type="spellEnd"/>
             <w:r>
               <w:rPr>
                 <w:rFonts w:ascii="Roboto" w:hAnsi="Roboto"/>
@@ -790,7 +962,25 @@
                 <w:b/>
                 <w:bCs/>
               </w:rPr>
-              <w:t>{%tr endfor %}</w:t>
+              <w:t xml:space="preserve">{%tr </w:t>
+            </w:r>
+            <w:proofErr w:type="spellStart"/>
+            <w:r>
+              <w:rPr>
+                <w:rFonts w:ascii="Roboto" w:hAnsi="Roboto"/>
+                <w:b/>
+                <w:bCs/>
+              </w:rPr>
+              <w:t>endfor</w:t>
+            </w:r>
+            <w:proofErr w:type="spellEnd"/>
+            <w:r>
+              <w:rPr>
+                <w:rFonts w:ascii="Roboto" w:hAnsi="Roboto"/>
+                <w:b/>
+                <w:bCs/>
+              </w:rPr>
+              <w:t xml:space="preserve"> %}</w:t>
             </w:r>
           </w:p>
         </w:tc>
@@ -842,7 +1032,18 @@
           <w:sz w:val="32"/>
           <w:szCs w:val="32"/>
         </w:rPr>
-        <w:t>{%p if theme_challenges_table</w:t>
+        <w:t xml:space="preserve">{%p if </w:t>
+      </w:r>
+      <w:proofErr w:type="spellStart"/>
+      <w:r>
+        <w:rPr>
+          <w:rFonts w:ascii="Roboto" w:hAnsi="Roboto"/>
+          <w:b/>
+          <w:bCs/>
+          <w:sz w:val="32"/>
+          <w:szCs w:val="32"/>
+        </w:rPr>
+        <w:t>theme_challenges_table</w:t>
       </w:r>
       <w:r>
         <w:rPr>
@@ -854,6 +1055,7 @@
         </w:rPr>
         <w:t>s</w:t>
       </w:r>
+      <w:proofErr w:type="spellEnd"/>
       <w:r>
         <w:rPr>
           <w:rFonts w:ascii="Roboto" w:hAnsi="Roboto"/>
@@ -883,6 +1085,7 @@
           <w:sz w:val="32"/>
           <w:szCs w:val="32"/>
         </w:rPr>
+        <w:lastRenderedPageBreak/>
         <w:t>APG teams with</w:t>
       </w:r>
       <w:r>
@@ -956,7 +1159,6 @@
         <w:rPr>
           <w:rFonts w:ascii="Roboto" w:hAnsi="Roboto"/>
         </w:rPr>
-        <w:lastRenderedPageBreak/>
         <w:t xml:space="preserve">Looking to receive guidance on </w:t>
       </w:r>
       <w:r>
@@ -1026,7 +1228,25 @@
           <w:b/>
           <w:bCs/>
         </w:rPr>
-        <w:t>{{ apg_name }}</w:t>
+        <w:t xml:space="preserve">{{ </w:t>
+      </w:r>
+      <w:proofErr w:type="spellStart"/>
+      <w:r>
+        <w:rPr>
+          <w:rFonts w:ascii="Roboto" w:hAnsi="Roboto"/>
+          <w:b/>
+          <w:bCs/>
+        </w:rPr>
+        <w:t>apg_name</w:t>
+      </w:r>
+      <w:proofErr w:type="spellEnd"/>
+      <w:r>
+        <w:rPr>
+          <w:rFonts w:ascii="Roboto" w:hAnsi="Roboto"/>
+          <w:b/>
+          <w:bCs/>
+        </w:rPr>
+        <w:t xml:space="preserve"> }}</w:t>
       </w:r>
       <w:r>
         <w:rPr>
@@ -1059,18 +1279,21 @@
         </w:rPr>
         <w:t xml:space="preserve">{% for </w:t>
       </w:r>
+      <w:proofErr w:type="spellStart"/>
       <w:r>
         <w:rPr>
           <w:rFonts w:ascii="Roboto" w:hAnsi="Roboto"/>
         </w:rPr>
         <w:t>table_dict</w:t>
       </w:r>
+      <w:proofErr w:type="spellEnd"/>
       <w:r>
         <w:rPr>
           <w:rFonts w:ascii="Roboto" w:hAnsi="Roboto"/>
         </w:rPr>
         <w:t xml:space="preserve"> in </w:t>
       </w:r>
+      <w:proofErr w:type="spellStart"/>
       <w:r>
         <w:rPr>
           <w:rFonts w:ascii="Roboto" w:hAnsi="Roboto"/>
@@ -1083,6 +1306,7 @@
         </w:rPr>
         <w:t>s</w:t>
       </w:r>
+      <w:proofErr w:type="spellEnd"/>
       <w:r>
         <w:rPr>
           <w:rFonts w:ascii="Roboto" w:hAnsi="Roboto"/>
@@ -1148,8 +1372,9 @@
                 <w:sz w:val="36"/>
                 <w:szCs w:val="36"/>
               </w:rPr>
-              <w:t>{{ table</w:t>
-            </w:r>
+              <w:t xml:space="preserve">{{ </w:t>
+            </w:r>
+            <w:proofErr w:type="spellStart"/>
             <w:r>
               <w:rPr>
                 <w:rFonts w:ascii="Roboto" w:hAnsi="Roboto"/>
@@ -1158,7 +1383,7 @@
                 <w:sz w:val="36"/>
                 <w:szCs w:val="36"/>
               </w:rPr>
-              <w:t>_dict</w:t>
+              <w:t>table</w:t>
             </w:r>
             <w:r>
               <w:rPr>
@@ -1168,8 +1393,19 @@
                 <w:sz w:val="36"/>
                 <w:szCs w:val="36"/>
               </w:rPr>
+              <w:t>_dict</w:t>
+            </w:r>
+            <w:r>
+              <w:rPr>
+                <w:rFonts w:ascii="Roboto" w:hAnsi="Roboto"/>
+                <w:b/>
+                <w:bCs/>
+                <w:sz w:val="36"/>
+                <w:szCs w:val="36"/>
+              </w:rPr>
               <w:t>.challenge</w:t>
             </w:r>
+            <w:proofErr w:type="spellEnd"/>
             <w:r>
               <w:rPr>
                 <w:rFonts w:ascii="Roboto" w:hAnsi="Roboto"/>
@@ -1313,6 +1549,7 @@
               </w:rPr>
               <w:t xml:space="preserve">{%tr for item in </w:t>
             </w:r>
+            <w:proofErr w:type="spellStart"/>
             <w:r>
               <w:rPr>
                 <w:rFonts w:ascii="Roboto" w:hAnsi="Roboto"/>
@@ -1329,6 +1566,7 @@
               </w:rPr>
               <w:t>table</w:t>
             </w:r>
+            <w:proofErr w:type="spellEnd"/>
             <w:r>
               <w:rPr>
                 <w:rFonts w:ascii="Roboto" w:hAnsi="Roboto"/>
@@ -1365,7 +1603,43 @@
                 <w:b/>
                 <w:bCs/>
               </w:rPr>
-              <w:t>{%tr for common_team in item.common_teams %}</w:t>
+              <w:t xml:space="preserve">{%tr for </w:t>
+            </w:r>
+            <w:proofErr w:type="spellStart"/>
+            <w:r>
+              <w:rPr>
+                <w:rFonts w:ascii="Roboto" w:hAnsi="Roboto"/>
+                <w:b/>
+                <w:bCs/>
+              </w:rPr>
+              <w:t>common_team</w:t>
+            </w:r>
+            <w:proofErr w:type="spellEnd"/>
+            <w:r>
+              <w:rPr>
+                <w:rFonts w:ascii="Roboto" w:hAnsi="Roboto"/>
+                <w:b/>
+                <w:bCs/>
+              </w:rPr>
+              <w:t xml:space="preserve"> in </w:t>
+            </w:r>
+            <w:proofErr w:type="spellStart"/>
+            <w:r>
+              <w:rPr>
+                <w:rFonts w:ascii="Roboto" w:hAnsi="Roboto"/>
+                <w:b/>
+                <w:bCs/>
+              </w:rPr>
+              <w:t>item.common_teams</w:t>
+            </w:r>
+            <w:proofErr w:type="spellEnd"/>
+            <w:r>
+              <w:rPr>
+                <w:rFonts w:ascii="Roboto" w:hAnsi="Roboto"/>
+                <w:b/>
+                <w:bCs/>
+              </w:rPr>
+              <w:t xml:space="preserve"> %}</w:t>
             </w:r>
           </w:p>
         </w:tc>
@@ -1393,7 +1667,35 @@
               <w:rPr>
                 <w:rFonts w:ascii="Roboto" w:hAnsi="Roboto"/>
               </w:rPr>
-              <w:t>{% vm %} {{ item.theme }}</w:t>
+              <w:t xml:space="preserve">{% </w:t>
+            </w:r>
+            <w:proofErr w:type="spellStart"/>
+            <w:r>
+              <w:rPr>
+                <w:rFonts w:ascii="Roboto" w:hAnsi="Roboto"/>
+              </w:rPr>
+              <w:t>vm</w:t>
+            </w:r>
+            <w:proofErr w:type="spellEnd"/>
+            <w:r>
+              <w:rPr>
+                <w:rFonts w:ascii="Roboto" w:hAnsi="Roboto"/>
+              </w:rPr>
+              <w:t xml:space="preserve"> %} {{ </w:t>
+            </w:r>
+            <w:proofErr w:type="spellStart"/>
+            <w:r>
+              <w:rPr>
+                <w:rFonts w:ascii="Roboto" w:hAnsi="Roboto"/>
+              </w:rPr>
+              <w:t>item.theme</w:t>
+            </w:r>
+            <w:proofErr w:type="spellEnd"/>
+            <w:r>
+              <w:rPr>
+                <w:rFonts w:ascii="Roboto" w:hAnsi="Roboto"/>
+              </w:rPr>
+              <w:t xml:space="preserve"> }}</w:t>
             </w:r>
           </w:p>
         </w:tc>
@@ -1419,7 +1721,21 @@
               <w:rPr>
                 <w:rFonts w:ascii="Roboto" w:hAnsi="Roboto"/>
               </w:rPr>
-              <w:t>{{ common_team.agency }}</w:t>
+              <w:t xml:space="preserve">{{ </w:t>
+            </w:r>
+            <w:proofErr w:type="spellStart"/>
+            <w:r>
+              <w:rPr>
+                <w:rFonts w:ascii="Roboto" w:hAnsi="Roboto"/>
+              </w:rPr>
+              <w:t>common_team.agency</w:t>
+            </w:r>
+            <w:proofErr w:type="spellEnd"/>
+            <w:r>
+              <w:rPr>
+                <w:rFonts w:ascii="Roboto" w:hAnsi="Roboto"/>
+              </w:rPr>
+              <w:t xml:space="preserve"> }}</w:t>
             </w:r>
           </w:p>
         </w:tc>
@@ -1445,7 +1761,21 @@
               <w:rPr>
                 <w:rFonts w:ascii="Roboto" w:hAnsi="Roboto"/>
               </w:rPr>
-              <w:t>{{ common_team.apg }}</w:t>
+              <w:t xml:space="preserve">{{ </w:t>
+            </w:r>
+            <w:proofErr w:type="spellStart"/>
+            <w:r>
+              <w:rPr>
+                <w:rFonts w:ascii="Roboto" w:hAnsi="Roboto"/>
+              </w:rPr>
+              <w:t>common_team.apg</w:t>
+            </w:r>
+            <w:proofErr w:type="spellEnd"/>
+            <w:r>
+              <w:rPr>
+                <w:rFonts w:ascii="Roboto" w:hAnsi="Roboto"/>
+              </w:rPr>
+              <w:t xml:space="preserve"> }}</w:t>
             </w:r>
           </w:p>
         </w:tc>
@@ -1475,7 +1805,25 @@
                 <w:b/>
                 <w:bCs/>
               </w:rPr>
-              <w:t>{%tr endfor %}</w:t>
+              <w:t xml:space="preserve">{%tr </w:t>
+            </w:r>
+            <w:proofErr w:type="spellStart"/>
+            <w:r>
+              <w:rPr>
+                <w:rFonts w:ascii="Roboto" w:hAnsi="Roboto"/>
+                <w:b/>
+                <w:bCs/>
+              </w:rPr>
+              <w:t>endfor</w:t>
+            </w:r>
+            <w:proofErr w:type="spellEnd"/>
+            <w:r>
+              <w:rPr>
+                <w:rFonts w:ascii="Roboto" w:hAnsi="Roboto"/>
+                <w:b/>
+                <w:bCs/>
+              </w:rPr>
+              <w:t xml:space="preserve"> %}</w:t>
             </w:r>
           </w:p>
         </w:tc>
@@ -1506,7 +1854,25 @@
                 <w:b/>
                 <w:bCs/>
               </w:rPr>
-              <w:t>{%tr endfor %}</w:t>
+              <w:t xml:space="preserve">{%tr </w:t>
+            </w:r>
+            <w:proofErr w:type="spellStart"/>
+            <w:r>
+              <w:rPr>
+                <w:rFonts w:ascii="Roboto" w:hAnsi="Roboto"/>
+                <w:b/>
+                <w:bCs/>
+              </w:rPr>
+              <w:t>endfor</w:t>
+            </w:r>
+            <w:proofErr w:type="spellEnd"/>
+            <w:r>
+              <w:rPr>
+                <w:rFonts w:ascii="Roboto" w:hAnsi="Roboto"/>
+                <w:b/>
+                <w:bCs/>
+              </w:rPr>
+              <w:t xml:space="preserve"> %}</w:t>
             </w:r>
           </w:p>
         </w:tc>
@@ -1522,7 +1888,21 @@
         <w:rPr>
           <w:rFonts w:ascii="Roboto" w:hAnsi="Roboto"/>
         </w:rPr>
-        <w:t>{% endfor %}</w:t>
+        <w:t xml:space="preserve">{% </w:t>
+      </w:r>
+      <w:proofErr w:type="spellStart"/>
+      <w:r>
+        <w:rPr>
+          <w:rFonts w:ascii="Roboto" w:hAnsi="Roboto"/>
+        </w:rPr>
+        <w:t>endfor</w:t>
+      </w:r>
+      <w:proofErr w:type="spellEnd"/>
+      <w:r>
+        <w:rPr>
+          <w:rFonts w:ascii="Roboto" w:hAnsi="Roboto"/>
+        </w:rPr>
+        <w:t xml:space="preserve"> %}</w:t>
       </w:r>
     </w:p>
     <w:p>
@@ -1566,6 +1946,7 @@
         </w:rPr>
         <w:t xml:space="preserve">{%p if </w:t>
       </w:r>
+      <w:proofErr w:type="spellStart"/>
       <w:r>
         <w:rPr>
           <w:rFonts w:ascii="Roboto" w:hAnsi="Roboto"/>
@@ -1584,7 +1965,18 @@
           <w:sz w:val="32"/>
           <w:szCs w:val="32"/>
         </w:rPr>
-        <w:t>assistance_text %}</w:t>
+        <w:t>assistance_text</w:t>
+      </w:r>
+      <w:proofErr w:type="spellEnd"/>
+      <w:r>
+        <w:rPr>
+          <w:rFonts w:ascii="Roboto" w:hAnsi="Roboto"/>
+          <w:b/>
+          <w:bCs/>
+          <w:sz w:val="32"/>
+          <w:szCs w:val="32"/>
+        </w:rPr>
+        <w:t xml:space="preserve"> %}</w:t>
       </w:r>
     </w:p>
     <w:p>
@@ -1645,12 +2037,14 @@
         </w:rPr>
         <w:t xml:space="preserve"> </w:t>
       </w:r>
+      <w:proofErr w:type="spellStart"/>
       <w:r>
         <w:rPr>
           <w:rFonts w:ascii="Roboto" w:hAnsi="Roboto"/>
         </w:rPr>
         <w:t>group_assistance_text</w:t>
       </w:r>
+      <w:proofErr w:type="spellEnd"/>
       <w:r>
         <w:rPr>
           <w:rFonts w:ascii="Roboto" w:hAnsi="Roboto"/>

</xml_diff>

<commit_message>
Remove static text, dynamically fill section of APG breakdown on related CAP goals/outcomes (#102)
* Add constant of thematic mapping DataFrame

* Add constants for CAP goals and outcomes lists

* Add methods to retrieve CAP goals, outcomes for a given goal

* Create a utility function that converts a list to a client-friendly string

* Add functions to return strings for outcomes and CAP goal lists

* Update summary template to include variables for related outcomes and CAP goals

Replaces dummy text

* Dynamically fill related CAP goals and outcomes with functions

* Create, implement utility function to get affirmative thematic columns

Reduces redundant code

* Adapt functions to moving themes to thematic tagging DataFrame

The thematic mapping DataFrame is now used to access thematic tagging rather than via columns appended on the end of the dummy data DataFrame
</commit_message>
<xml_diff>
--- a/src/templates/docx/APG_Summary_Template.docx
+++ b/src/templates/docx/APG_Summary_Template.docx
@@ -16,7 +16,25 @@
           <w:sz w:val="48"/>
           <w:szCs w:val="48"/>
         </w:rPr>
-        <w:t>{{apg_name}}</w:t>
+        <w:t>{{</w:t>
+      </w:r>
+      <w:proofErr w:type="spellStart"/>
+      <w:r>
+        <w:rPr>
+          <w:rFonts w:ascii="Roboto" w:hAnsi="Roboto"/>
+          <w:sz w:val="48"/>
+          <w:szCs w:val="48"/>
+        </w:rPr>
+        <w:t>apg_name</w:t>
+      </w:r>
+      <w:proofErr w:type="spellEnd"/>
+      <w:r>
+        <w:rPr>
+          <w:rFonts w:ascii="Roboto" w:hAnsi="Roboto"/>
+          <w:sz w:val="48"/>
+          <w:szCs w:val="48"/>
+        </w:rPr>
+        <w:t>}}</w:t>
       </w:r>
     </w:p>
     <w:p>
@@ -118,7 +136,21 @@
               <w:rPr>
                 <w:rFonts w:ascii="Roboto" w:hAnsi="Roboto"/>
               </w:rPr>
-              <w:t>{{speedometer_text}}</w:t>
+              <w:t>{{</w:t>
+            </w:r>
+            <w:proofErr w:type="spellStart"/>
+            <w:r>
+              <w:rPr>
+                <w:rFonts w:ascii="Roboto" w:hAnsi="Roboto"/>
+              </w:rPr>
+              <w:t>speedometer_text</w:t>
+            </w:r>
+            <w:proofErr w:type="spellEnd"/>
+            <w:r>
+              <w:rPr>
+                <w:rFonts w:ascii="Roboto" w:hAnsi="Roboto"/>
+              </w:rPr>
+              <w:t>}}</w:t>
             </w:r>
           </w:p>
         </w:tc>
@@ -162,7 +194,29 @@
           <w:sz w:val="32"/>
           <w:szCs w:val="32"/>
         </w:rPr>
-        <w:t>{%p if success_story %}</w:t>
+        <w:t xml:space="preserve">{%p if </w:t>
+      </w:r>
+      <w:proofErr w:type="spellStart"/>
+      <w:r>
+        <w:rPr>
+          <w:rFonts w:ascii="Roboto" w:hAnsi="Roboto"/>
+          <w:b/>
+          <w:bCs/>
+          <w:sz w:val="32"/>
+          <w:szCs w:val="32"/>
+        </w:rPr>
+        <w:t>success_story</w:t>
+      </w:r>
+      <w:proofErr w:type="spellEnd"/>
+      <w:r>
+        <w:rPr>
+          <w:rFonts w:ascii="Roboto" w:hAnsi="Roboto"/>
+          <w:b/>
+          <w:bCs/>
+          <w:sz w:val="32"/>
+          <w:szCs w:val="32"/>
+        </w:rPr>
+        <w:t xml:space="preserve"> %}</w:t>
       </w:r>
     </w:p>
     <w:p>
@@ -196,7 +250,21 @@
         <w:rPr>
           <w:rFonts w:ascii="Roboto" w:hAnsi="Roboto"/>
         </w:rPr>
-        <w:t>{{ success_story }}</w:t>
+        <w:t xml:space="preserve">{{ </w:t>
+      </w:r>
+      <w:proofErr w:type="spellStart"/>
+      <w:r>
+        <w:rPr>
+          <w:rFonts w:ascii="Roboto" w:hAnsi="Roboto"/>
+        </w:rPr>
+        <w:t>success_story</w:t>
+      </w:r>
+      <w:proofErr w:type="spellEnd"/>
+      <w:r>
+        <w:rPr>
+          <w:rFonts w:ascii="Roboto" w:hAnsi="Roboto"/>
+        </w:rPr>
+        <w:t xml:space="preserve"> }}</w:t>
       </w:r>
     </w:p>
     <w:p>
@@ -240,6 +308,7 @@
         </w:rPr>
         <w:t xml:space="preserve">{%p if </w:t>
       </w:r>
+      <w:proofErr w:type="spellStart"/>
       <w:r>
         <w:rPr>
           <w:rFonts w:ascii="Roboto" w:hAnsi="Roboto"/>
@@ -250,6 +319,7 @@
         </w:rPr>
         <w:t>blockers_text</w:t>
       </w:r>
+      <w:proofErr w:type="spellEnd"/>
       <w:r>
         <w:rPr>
           <w:rFonts w:ascii="Roboto" w:hAnsi="Roboto"/>
@@ -300,12 +370,14 @@
         </w:rPr>
         <w:t xml:space="preserve"> </w:t>
       </w:r>
+      <w:proofErr w:type="spellStart"/>
       <w:r>
         <w:rPr>
           <w:rFonts w:ascii="Roboto" w:hAnsi="Roboto"/>
         </w:rPr>
         <w:t>blockers_text</w:t>
       </w:r>
+      <w:proofErr w:type="spellEnd"/>
       <w:r>
         <w:rPr>
           <w:rFonts w:ascii="Roboto" w:hAnsi="Roboto"/>
@@ -355,52 +427,116 @@
       <w:r>
         <w:rPr>
           <w:rFonts w:ascii="Roboto" w:hAnsi="Roboto"/>
-          <w:b/>
-          <w:bCs/>
-        </w:rPr>
-        <w:t>CAP Goal 2</w:t>
-      </w:r>
-      <w:r>
-        <w:rPr>
-          <w:rFonts w:ascii="Roboto" w:hAnsi="Roboto"/>
-        </w:rPr>
-        <w:t xml:space="preserve"> and outcomes </w:t>
-      </w:r>
-      <w:r>
-        <w:rPr>
-          <w:rFonts w:ascii="Roboto" w:hAnsi="Roboto"/>
-          <w:b/>
-          <w:bCs/>
-        </w:rPr>
-        <w:t>A</w:t>
-      </w:r>
-      <w:r>
-        <w:rPr>
-          <w:rFonts w:ascii="Roboto" w:hAnsi="Roboto"/>
-        </w:rPr>
-        <w:t xml:space="preserve">, </w:t>
-      </w:r>
-      <w:r>
-        <w:rPr>
-          <w:rFonts w:ascii="Roboto" w:hAnsi="Roboto"/>
-          <w:b/>
-          <w:bCs/>
-        </w:rPr>
-        <w:t>B</w:t>
-      </w:r>
-      <w:r>
-        <w:rPr>
-          <w:rFonts w:ascii="Roboto" w:hAnsi="Roboto"/>
-        </w:rPr>
-        <w:t xml:space="preserve">, and </w:t>
-      </w:r>
-      <w:r>
-        <w:rPr>
-          <w:rFonts w:ascii="Roboto" w:hAnsi="Roboto"/>
-          <w:b/>
-          <w:bCs/>
-        </w:rPr>
-        <w:t>C.</w:t>
+        </w:rPr>
+        <w:t xml:space="preserve">CAP goals </w:t>
+      </w:r>
+      <w:r>
+        <w:rPr>
+          <w:rFonts w:ascii="Roboto" w:hAnsi="Roboto"/>
+          <w:b/>
+          <w:bCs/>
+        </w:rPr>
+        <w:t xml:space="preserve">{{ </w:t>
+      </w:r>
+      <w:proofErr w:type="spellStart"/>
+      <w:r>
+        <w:rPr>
+          <w:rFonts w:ascii="Roboto" w:hAnsi="Roboto"/>
+          <w:b/>
+          <w:bCs/>
+        </w:rPr>
+        <w:t>cap_goal</w:t>
+      </w:r>
+      <w:r>
+        <w:rPr>
+          <w:rFonts w:ascii="Roboto" w:hAnsi="Roboto"/>
+          <w:b/>
+          <w:bCs/>
+        </w:rPr>
+        <w:t>s</w:t>
+      </w:r>
+      <w:r>
+        <w:rPr>
+          <w:rFonts w:ascii="Roboto" w:hAnsi="Roboto"/>
+          <w:b/>
+          <w:bCs/>
+        </w:rPr>
+        <w:t>_list</w:t>
+      </w:r>
+      <w:proofErr w:type="spellEnd"/>
+      <w:r>
+        <w:rPr>
+          <w:rFonts w:ascii="Roboto" w:hAnsi="Roboto"/>
+          <w:b/>
+          <w:bCs/>
+        </w:rPr>
+        <w:t xml:space="preserve"> }}</w:t>
+      </w:r>
+      <w:r>
+        <w:rPr>
+          <w:rFonts w:ascii="Roboto" w:hAnsi="Roboto"/>
+        </w:rPr>
+        <w:t xml:space="preserve">, as well as </w:t>
+      </w:r>
+      <w:r>
+        <w:rPr>
+          <w:rFonts w:ascii="Roboto" w:hAnsi="Roboto"/>
+        </w:rPr>
+        <w:t>outcomes</w:t>
+      </w:r>
+      <w:r>
+        <w:rPr>
+          <w:rFonts w:ascii="Roboto" w:hAnsi="Roboto"/>
+        </w:rPr>
+        <w:t xml:space="preserve"> </w:t>
+      </w:r>
+      <w:r>
+        <w:rPr>
+          <w:rFonts w:ascii="Roboto" w:hAnsi="Roboto"/>
+          <w:b/>
+          <w:bCs/>
+        </w:rPr>
+        <w:t xml:space="preserve">{{ </w:t>
+      </w:r>
+      <w:proofErr w:type="spellStart"/>
+      <w:r>
+        <w:rPr>
+          <w:rFonts w:ascii="Roboto" w:hAnsi="Roboto"/>
+          <w:b/>
+          <w:bCs/>
+        </w:rPr>
+        <w:t>outcome</w:t>
+      </w:r>
+      <w:r>
+        <w:rPr>
+          <w:rFonts w:ascii="Roboto" w:hAnsi="Roboto"/>
+          <w:b/>
+          <w:bCs/>
+        </w:rPr>
+        <w:t>s</w:t>
+      </w:r>
+      <w:r>
+        <w:rPr>
+          <w:rFonts w:ascii="Roboto" w:hAnsi="Roboto"/>
+          <w:b/>
+          <w:bCs/>
+        </w:rPr>
+        <w:t>_list</w:t>
+      </w:r>
+      <w:proofErr w:type="spellEnd"/>
+      <w:r>
+        <w:rPr>
+          <w:rFonts w:ascii="Roboto" w:hAnsi="Roboto"/>
+          <w:b/>
+          <w:bCs/>
+        </w:rPr>
+        <w:t xml:space="preserve"> }}</w:t>
+      </w:r>
+      <w:r>
+        <w:rPr>
+          <w:rFonts w:ascii="Roboto" w:hAnsi="Roboto"/>
+        </w:rPr>
+        <w:t>.</w:t>
       </w:r>
     </w:p>
     <w:p>
@@ -444,6 +580,7 @@
         </w:rPr>
         <w:t xml:space="preserve">{%p if </w:t>
       </w:r>
+      <w:proofErr w:type="spellStart"/>
       <w:r>
         <w:rPr>
           <w:rFonts w:ascii="Roboto" w:hAnsi="Roboto"/>
@@ -454,6 +591,7 @@
         </w:rPr>
         <w:t>recs_table</w:t>
       </w:r>
+      <w:proofErr w:type="spellEnd"/>
       <w:r>
         <w:rPr>
           <w:rFonts w:ascii="Roboto" w:hAnsi="Roboto"/>
@@ -616,6 +754,7 @@
               </w:rPr>
               <w:t xml:space="preserve">{%tr for item in </w:t>
             </w:r>
+            <w:proofErr w:type="spellStart"/>
             <w:r>
               <w:rPr>
                 <w:rFonts w:ascii="Roboto" w:hAnsi="Roboto"/>
@@ -630,7 +769,16 @@
                 <w:b/>
                 <w:bCs/>
               </w:rPr>
-              <w:t>_table %}</w:t>
+              <w:t>_table</w:t>
+            </w:r>
+            <w:proofErr w:type="spellEnd"/>
+            <w:r>
+              <w:rPr>
+                <w:rFonts w:ascii="Roboto" w:hAnsi="Roboto"/>
+                <w:b/>
+                <w:bCs/>
+              </w:rPr>
+              <w:t xml:space="preserve"> %}</w:t>
             </w:r>
           </w:p>
         </w:tc>
@@ -651,13 +799,27 @@
               <w:rPr>
                 <w:rFonts w:ascii="Roboto" w:hAnsi="Roboto"/>
               </w:rPr>
-              <w:t>{{ item.</w:t>
-            </w:r>
-            <w:r>
-              <w:rPr>
-                <w:rFonts w:ascii="Roboto" w:hAnsi="Roboto"/>
-              </w:rPr>
-              <w:t>challenge }}</w:t>
+              <w:t xml:space="preserve">{{ </w:t>
+            </w:r>
+            <w:proofErr w:type="spellStart"/>
+            <w:r>
+              <w:rPr>
+                <w:rFonts w:ascii="Roboto" w:hAnsi="Roboto"/>
+              </w:rPr>
+              <w:t>item.</w:t>
+            </w:r>
+            <w:r>
+              <w:rPr>
+                <w:rFonts w:ascii="Roboto" w:hAnsi="Roboto"/>
+              </w:rPr>
+              <w:t>challenge</w:t>
+            </w:r>
+            <w:proofErr w:type="spellEnd"/>
+            <w:r>
+              <w:rPr>
+                <w:rFonts w:ascii="Roboto" w:hAnsi="Roboto"/>
+              </w:rPr>
+              <w:t xml:space="preserve"> }}</w:t>
             </w:r>
           </w:p>
         </w:tc>
@@ -676,8 +838,16 @@
               <w:rPr>
                 <w:rFonts w:ascii="Roboto" w:hAnsi="Roboto"/>
               </w:rPr>
-              <w:t>{% if item.recs</w:t>
-            </w:r>
+              <w:t xml:space="preserve">{% if </w:t>
+            </w:r>
+            <w:proofErr w:type="spellStart"/>
+            <w:r>
+              <w:rPr>
+                <w:rFonts w:ascii="Roboto" w:hAnsi="Roboto"/>
+              </w:rPr>
+              <w:t>item.recs</w:t>
+            </w:r>
+            <w:proofErr w:type="spellEnd"/>
             <w:r>
               <w:rPr>
                 <w:rFonts w:ascii="Roboto" w:hAnsi="Roboto"/>
@@ -720,6 +890,7 @@
               </w:rPr>
               <w:t xml:space="preserve"> </w:t>
             </w:r>
+            <w:proofErr w:type="spellStart"/>
             <w:r>
               <w:rPr>
                 <w:rFonts w:ascii="Roboto" w:hAnsi="Roboto"/>
@@ -738,6 +909,7 @@
               </w:rPr>
               <w:t>s</w:t>
             </w:r>
+            <w:proofErr w:type="spellEnd"/>
             <w:r>
               <w:rPr>
                 <w:rFonts w:ascii="Roboto" w:hAnsi="Roboto"/>
@@ -790,7 +962,25 @@
                 <w:b/>
                 <w:bCs/>
               </w:rPr>
-              <w:t>{%tr endfor %}</w:t>
+              <w:t xml:space="preserve">{%tr </w:t>
+            </w:r>
+            <w:proofErr w:type="spellStart"/>
+            <w:r>
+              <w:rPr>
+                <w:rFonts w:ascii="Roboto" w:hAnsi="Roboto"/>
+                <w:b/>
+                <w:bCs/>
+              </w:rPr>
+              <w:t>endfor</w:t>
+            </w:r>
+            <w:proofErr w:type="spellEnd"/>
+            <w:r>
+              <w:rPr>
+                <w:rFonts w:ascii="Roboto" w:hAnsi="Roboto"/>
+                <w:b/>
+                <w:bCs/>
+              </w:rPr>
+              <w:t xml:space="preserve"> %}</w:t>
             </w:r>
           </w:p>
         </w:tc>
@@ -842,7 +1032,18 @@
           <w:sz w:val="32"/>
           <w:szCs w:val="32"/>
         </w:rPr>
-        <w:t>{%p if theme_challenges_table</w:t>
+        <w:t xml:space="preserve">{%p if </w:t>
+      </w:r>
+      <w:proofErr w:type="spellStart"/>
+      <w:r>
+        <w:rPr>
+          <w:rFonts w:ascii="Roboto" w:hAnsi="Roboto"/>
+          <w:b/>
+          <w:bCs/>
+          <w:sz w:val="32"/>
+          <w:szCs w:val="32"/>
+        </w:rPr>
+        <w:t>theme_challenges_table</w:t>
       </w:r>
       <w:r>
         <w:rPr>
@@ -854,6 +1055,7 @@
         </w:rPr>
         <w:t>s</w:t>
       </w:r>
+      <w:proofErr w:type="spellEnd"/>
       <w:r>
         <w:rPr>
           <w:rFonts w:ascii="Roboto" w:hAnsi="Roboto"/>
@@ -883,6 +1085,7 @@
           <w:sz w:val="32"/>
           <w:szCs w:val="32"/>
         </w:rPr>
+        <w:lastRenderedPageBreak/>
         <w:t>APG teams with</w:t>
       </w:r>
       <w:r>
@@ -956,7 +1159,6 @@
         <w:rPr>
           <w:rFonts w:ascii="Roboto" w:hAnsi="Roboto"/>
         </w:rPr>
-        <w:lastRenderedPageBreak/>
         <w:t xml:space="preserve">Looking to receive guidance on </w:t>
       </w:r>
       <w:r>
@@ -1026,7 +1228,25 @@
           <w:b/>
           <w:bCs/>
         </w:rPr>
-        <w:t>{{ apg_name }}</w:t>
+        <w:t xml:space="preserve">{{ </w:t>
+      </w:r>
+      <w:proofErr w:type="spellStart"/>
+      <w:r>
+        <w:rPr>
+          <w:rFonts w:ascii="Roboto" w:hAnsi="Roboto"/>
+          <w:b/>
+          <w:bCs/>
+        </w:rPr>
+        <w:t>apg_name</w:t>
+      </w:r>
+      <w:proofErr w:type="spellEnd"/>
+      <w:r>
+        <w:rPr>
+          <w:rFonts w:ascii="Roboto" w:hAnsi="Roboto"/>
+          <w:b/>
+          <w:bCs/>
+        </w:rPr>
+        <w:t xml:space="preserve"> }}</w:t>
       </w:r>
       <w:r>
         <w:rPr>
@@ -1059,18 +1279,21 @@
         </w:rPr>
         <w:t xml:space="preserve">{% for </w:t>
       </w:r>
+      <w:proofErr w:type="spellStart"/>
       <w:r>
         <w:rPr>
           <w:rFonts w:ascii="Roboto" w:hAnsi="Roboto"/>
         </w:rPr>
         <w:t>table_dict</w:t>
       </w:r>
+      <w:proofErr w:type="spellEnd"/>
       <w:r>
         <w:rPr>
           <w:rFonts w:ascii="Roboto" w:hAnsi="Roboto"/>
         </w:rPr>
         <w:t xml:space="preserve"> in </w:t>
       </w:r>
+      <w:proofErr w:type="spellStart"/>
       <w:r>
         <w:rPr>
           <w:rFonts w:ascii="Roboto" w:hAnsi="Roboto"/>
@@ -1083,6 +1306,7 @@
         </w:rPr>
         <w:t>s</w:t>
       </w:r>
+      <w:proofErr w:type="spellEnd"/>
       <w:r>
         <w:rPr>
           <w:rFonts w:ascii="Roboto" w:hAnsi="Roboto"/>
@@ -1148,8 +1372,9 @@
                 <w:sz w:val="36"/>
                 <w:szCs w:val="36"/>
               </w:rPr>
-              <w:t>{{ table</w:t>
-            </w:r>
+              <w:t xml:space="preserve">{{ </w:t>
+            </w:r>
+            <w:proofErr w:type="spellStart"/>
             <w:r>
               <w:rPr>
                 <w:rFonts w:ascii="Roboto" w:hAnsi="Roboto"/>
@@ -1158,7 +1383,7 @@
                 <w:sz w:val="36"/>
                 <w:szCs w:val="36"/>
               </w:rPr>
-              <w:t>_dict</w:t>
+              <w:t>table</w:t>
             </w:r>
             <w:r>
               <w:rPr>
@@ -1168,8 +1393,19 @@
                 <w:sz w:val="36"/>
                 <w:szCs w:val="36"/>
               </w:rPr>
+              <w:t>_dict</w:t>
+            </w:r>
+            <w:r>
+              <w:rPr>
+                <w:rFonts w:ascii="Roboto" w:hAnsi="Roboto"/>
+                <w:b/>
+                <w:bCs/>
+                <w:sz w:val="36"/>
+                <w:szCs w:val="36"/>
+              </w:rPr>
               <w:t>.challenge</w:t>
             </w:r>
+            <w:proofErr w:type="spellEnd"/>
             <w:r>
               <w:rPr>
                 <w:rFonts w:ascii="Roboto" w:hAnsi="Roboto"/>
@@ -1313,6 +1549,7 @@
               </w:rPr>
               <w:t xml:space="preserve">{%tr for item in </w:t>
             </w:r>
+            <w:proofErr w:type="spellStart"/>
             <w:r>
               <w:rPr>
                 <w:rFonts w:ascii="Roboto" w:hAnsi="Roboto"/>
@@ -1329,6 +1566,7 @@
               </w:rPr>
               <w:t>table</w:t>
             </w:r>
+            <w:proofErr w:type="spellEnd"/>
             <w:r>
               <w:rPr>
                 <w:rFonts w:ascii="Roboto" w:hAnsi="Roboto"/>
@@ -1365,7 +1603,43 @@
                 <w:b/>
                 <w:bCs/>
               </w:rPr>
-              <w:t>{%tr for common_team in item.common_teams %}</w:t>
+              <w:t xml:space="preserve">{%tr for </w:t>
+            </w:r>
+            <w:proofErr w:type="spellStart"/>
+            <w:r>
+              <w:rPr>
+                <w:rFonts w:ascii="Roboto" w:hAnsi="Roboto"/>
+                <w:b/>
+                <w:bCs/>
+              </w:rPr>
+              <w:t>common_team</w:t>
+            </w:r>
+            <w:proofErr w:type="spellEnd"/>
+            <w:r>
+              <w:rPr>
+                <w:rFonts w:ascii="Roboto" w:hAnsi="Roboto"/>
+                <w:b/>
+                <w:bCs/>
+              </w:rPr>
+              <w:t xml:space="preserve"> in </w:t>
+            </w:r>
+            <w:proofErr w:type="spellStart"/>
+            <w:r>
+              <w:rPr>
+                <w:rFonts w:ascii="Roboto" w:hAnsi="Roboto"/>
+                <w:b/>
+                <w:bCs/>
+              </w:rPr>
+              <w:t>item.common_teams</w:t>
+            </w:r>
+            <w:proofErr w:type="spellEnd"/>
+            <w:r>
+              <w:rPr>
+                <w:rFonts w:ascii="Roboto" w:hAnsi="Roboto"/>
+                <w:b/>
+                <w:bCs/>
+              </w:rPr>
+              <w:t xml:space="preserve"> %}</w:t>
             </w:r>
           </w:p>
         </w:tc>
@@ -1393,7 +1667,35 @@
               <w:rPr>
                 <w:rFonts w:ascii="Roboto" w:hAnsi="Roboto"/>
               </w:rPr>
-              <w:t>{% vm %} {{ item.theme }}</w:t>
+              <w:t xml:space="preserve">{% </w:t>
+            </w:r>
+            <w:proofErr w:type="spellStart"/>
+            <w:r>
+              <w:rPr>
+                <w:rFonts w:ascii="Roboto" w:hAnsi="Roboto"/>
+              </w:rPr>
+              <w:t>vm</w:t>
+            </w:r>
+            <w:proofErr w:type="spellEnd"/>
+            <w:r>
+              <w:rPr>
+                <w:rFonts w:ascii="Roboto" w:hAnsi="Roboto"/>
+              </w:rPr>
+              <w:t xml:space="preserve"> %} {{ </w:t>
+            </w:r>
+            <w:proofErr w:type="spellStart"/>
+            <w:r>
+              <w:rPr>
+                <w:rFonts w:ascii="Roboto" w:hAnsi="Roboto"/>
+              </w:rPr>
+              <w:t>item.theme</w:t>
+            </w:r>
+            <w:proofErr w:type="spellEnd"/>
+            <w:r>
+              <w:rPr>
+                <w:rFonts w:ascii="Roboto" w:hAnsi="Roboto"/>
+              </w:rPr>
+              <w:t xml:space="preserve"> }}</w:t>
             </w:r>
           </w:p>
         </w:tc>
@@ -1419,7 +1721,21 @@
               <w:rPr>
                 <w:rFonts w:ascii="Roboto" w:hAnsi="Roboto"/>
               </w:rPr>
-              <w:t>{{ common_team.agency }}</w:t>
+              <w:t xml:space="preserve">{{ </w:t>
+            </w:r>
+            <w:proofErr w:type="spellStart"/>
+            <w:r>
+              <w:rPr>
+                <w:rFonts w:ascii="Roboto" w:hAnsi="Roboto"/>
+              </w:rPr>
+              <w:t>common_team.agency</w:t>
+            </w:r>
+            <w:proofErr w:type="spellEnd"/>
+            <w:r>
+              <w:rPr>
+                <w:rFonts w:ascii="Roboto" w:hAnsi="Roboto"/>
+              </w:rPr>
+              <w:t xml:space="preserve"> }}</w:t>
             </w:r>
           </w:p>
         </w:tc>
@@ -1445,7 +1761,21 @@
               <w:rPr>
                 <w:rFonts w:ascii="Roboto" w:hAnsi="Roboto"/>
               </w:rPr>
-              <w:t>{{ common_team.apg }}</w:t>
+              <w:t xml:space="preserve">{{ </w:t>
+            </w:r>
+            <w:proofErr w:type="spellStart"/>
+            <w:r>
+              <w:rPr>
+                <w:rFonts w:ascii="Roboto" w:hAnsi="Roboto"/>
+              </w:rPr>
+              <w:t>common_team.apg</w:t>
+            </w:r>
+            <w:proofErr w:type="spellEnd"/>
+            <w:r>
+              <w:rPr>
+                <w:rFonts w:ascii="Roboto" w:hAnsi="Roboto"/>
+              </w:rPr>
+              <w:t xml:space="preserve"> }}</w:t>
             </w:r>
           </w:p>
         </w:tc>
@@ -1475,7 +1805,25 @@
                 <w:b/>
                 <w:bCs/>
               </w:rPr>
-              <w:t>{%tr endfor %}</w:t>
+              <w:t xml:space="preserve">{%tr </w:t>
+            </w:r>
+            <w:proofErr w:type="spellStart"/>
+            <w:r>
+              <w:rPr>
+                <w:rFonts w:ascii="Roboto" w:hAnsi="Roboto"/>
+                <w:b/>
+                <w:bCs/>
+              </w:rPr>
+              <w:t>endfor</w:t>
+            </w:r>
+            <w:proofErr w:type="spellEnd"/>
+            <w:r>
+              <w:rPr>
+                <w:rFonts w:ascii="Roboto" w:hAnsi="Roboto"/>
+                <w:b/>
+                <w:bCs/>
+              </w:rPr>
+              <w:t xml:space="preserve"> %}</w:t>
             </w:r>
           </w:p>
         </w:tc>
@@ -1506,7 +1854,25 @@
                 <w:b/>
                 <w:bCs/>
               </w:rPr>
-              <w:t>{%tr endfor %}</w:t>
+              <w:t xml:space="preserve">{%tr </w:t>
+            </w:r>
+            <w:proofErr w:type="spellStart"/>
+            <w:r>
+              <w:rPr>
+                <w:rFonts w:ascii="Roboto" w:hAnsi="Roboto"/>
+                <w:b/>
+                <w:bCs/>
+              </w:rPr>
+              <w:t>endfor</w:t>
+            </w:r>
+            <w:proofErr w:type="spellEnd"/>
+            <w:r>
+              <w:rPr>
+                <w:rFonts w:ascii="Roboto" w:hAnsi="Roboto"/>
+                <w:b/>
+                <w:bCs/>
+              </w:rPr>
+              <w:t xml:space="preserve"> %}</w:t>
             </w:r>
           </w:p>
         </w:tc>
@@ -1522,7 +1888,21 @@
         <w:rPr>
           <w:rFonts w:ascii="Roboto" w:hAnsi="Roboto"/>
         </w:rPr>
-        <w:t>{% endfor %}</w:t>
+        <w:t xml:space="preserve">{% </w:t>
+      </w:r>
+      <w:proofErr w:type="spellStart"/>
+      <w:r>
+        <w:rPr>
+          <w:rFonts w:ascii="Roboto" w:hAnsi="Roboto"/>
+        </w:rPr>
+        <w:t>endfor</w:t>
+      </w:r>
+      <w:proofErr w:type="spellEnd"/>
+      <w:r>
+        <w:rPr>
+          <w:rFonts w:ascii="Roboto" w:hAnsi="Roboto"/>
+        </w:rPr>
+        <w:t xml:space="preserve"> %}</w:t>
       </w:r>
     </w:p>
     <w:p>
@@ -1566,6 +1946,7 @@
         </w:rPr>
         <w:t xml:space="preserve">{%p if </w:t>
       </w:r>
+      <w:proofErr w:type="spellStart"/>
       <w:r>
         <w:rPr>
           <w:rFonts w:ascii="Roboto" w:hAnsi="Roboto"/>
@@ -1584,7 +1965,18 @@
           <w:sz w:val="32"/>
           <w:szCs w:val="32"/>
         </w:rPr>
-        <w:t>assistance_text %}</w:t>
+        <w:t>assistance_text</w:t>
+      </w:r>
+      <w:proofErr w:type="spellEnd"/>
+      <w:r>
+        <w:rPr>
+          <w:rFonts w:ascii="Roboto" w:hAnsi="Roboto"/>
+          <w:b/>
+          <w:bCs/>
+          <w:sz w:val="32"/>
+          <w:szCs w:val="32"/>
+        </w:rPr>
+        <w:t xml:space="preserve"> %}</w:t>
       </w:r>
     </w:p>
     <w:p>
@@ -1645,12 +2037,14 @@
         </w:rPr>
         <w:t xml:space="preserve"> </w:t>
       </w:r>
+      <w:proofErr w:type="spellStart"/>
       <w:r>
         <w:rPr>
           <w:rFonts w:ascii="Roboto" w:hAnsi="Roboto"/>
         </w:rPr>
         <w:t>group_assistance_text</w:t>
       </w:r>
+      <w:proofErr w:type="spellEnd"/>
       <w:r>
         <w:rPr>
           <w:rFonts w:ascii="Roboto" w:hAnsi="Roboto"/>

</xml_diff>